<commit_message>
Release version and user manual
</commit_message>
<xml_diff>
--- a/Documentation/Report/User manual.docx
+++ b/Documentation/Report/User manual.docx
@@ -5,6 +5,7 @@
     <w:p>
       <w:pPr>
         <w:numPr>
+          <w:ilvl w:val="0"/>
           <w:numId w:val="0"/>
         </w:numPr>
         <w:rPr>
@@ -750,6 +751,7 @@
     <w:p>
       <w:pPr>
         <w:numPr>
+          <w:ilvl w:val="0"/>
           <w:numId w:val="0"/>
         </w:numPr>
         <w:rPr>
@@ -761,6 +763,7 @@
     <w:p>
       <w:pPr>
         <w:numPr>
+          <w:ilvl w:val="0"/>
           <w:numId w:val="0"/>
         </w:numPr>
         <w:rPr>
@@ -772,6 +775,7 @@
     <w:p>
       <w:pPr>
         <w:numPr>
+          <w:ilvl w:val="0"/>
           <w:numId w:val="0"/>
         </w:numPr>
         <w:rPr>
@@ -783,6 +787,7 @@
     <w:p>
       <w:pPr>
         <w:numPr>
+          <w:ilvl w:val="0"/>
           <w:numId w:val="0"/>
         </w:numPr>
         <w:rPr>
@@ -794,6 +799,7 @@
     <w:p>
       <w:pPr>
         <w:numPr>
+          <w:ilvl w:val="0"/>
           <w:numId w:val="0"/>
         </w:numPr>
         <w:rPr>
@@ -805,6 +811,7 @@
     <w:p>
       <w:pPr>
         <w:numPr>
+          <w:ilvl w:val="0"/>
           <w:numId w:val="0"/>
         </w:numPr>
         <w:rPr>
@@ -816,6 +823,7 @@
     <w:p>
       <w:pPr>
         <w:numPr>
+          <w:ilvl w:val="0"/>
           <w:numId w:val="0"/>
         </w:numPr>
         <w:rPr>
@@ -827,6 +835,7 @@
     <w:p>
       <w:pPr>
         <w:numPr>
+          <w:ilvl w:val="0"/>
           <w:numId w:val="0"/>
         </w:numPr>
         <w:rPr>
@@ -838,6 +847,7 @@
     <w:p>
       <w:pPr>
         <w:numPr>
+          <w:ilvl w:val="0"/>
           <w:numId w:val="0"/>
         </w:numPr>
         <w:rPr>
@@ -849,6 +859,7 @@
     <w:p>
       <w:pPr>
         <w:numPr>
+          <w:ilvl w:val="0"/>
           <w:numId w:val="0"/>
         </w:numPr>
         <w:rPr>
@@ -860,6 +871,7 @@
     <w:p>
       <w:pPr>
         <w:numPr>
+          <w:ilvl w:val="0"/>
           <w:numId w:val="0"/>
         </w:numPr>
         <w:rPr>
@@ -871,6 +883,7 @@
     <w:p>
       <w:pPr>
         <w:numPr>
+          <w:ilvl w:val="0"/>
           <w:numId w:val="0"/>
         </w:numPr>
         <w:rPr>
@@ -925,6 +938,7 @@
     <w:p>
       <w:pPr>
         <w:numPr>
+          <w:ilvl w:val="0"/>
           <w:numId w:val="0"/>
         </w:numPr>
         <w:rPr>
@@ -936,6 +950,7 @@
     <w:p>
       <w:pPr>
         <w:numPr>
+          <w:ilvl w:val="0"/>
           <w:numId w:val="0"/>
         </w:numPr>
         <w:rPr>
@@ -960,6 +975,15 @@
           <w:docPartUnique/>
         </w:docPartObj>
       </w:sdtPr>
+      <w:sdtEndPr>
+        <w:rPr>
+          <w:rFonts w:ascii="宋体" w:hAnsi="宋体" w:eastAsia="宋体" w:cstheme="minorBidi"/>
+          <w:kern w:val="2"/>
+          <w:sz w:val="32"/>
+          <w:szCs w:val="40"/>
+          <w:lang w:val="en-US" w:eastAsia="zh-CN" w:bidi="ar-SA"/>
+        </w:rPr>
+      </w:sdtEndPr>
       <w:sdtContent>
         <w:p>
           <w:pPr>
@@ -2061,8 +2085,6 @@
           <w:lang w:val="en-US" w:eastAsia="zh-CN"/>
         </w:rPr>
       </w:pPr>
-      <w:bookmarkStart w:id="20" w:name="_GoBack"/>
-      <w:bookmarkEnd w:id="20"/>
     </w:p>
     <w:p>
       <w:pPr>
@@ -2656,6 +2678,7 @@
       <w:pPr>
         <w:pStyle w:val="2"/>
         <w:numPr>
+          <w:ilvl w:val="0"/>
           <w:numId w:val="0"/>
         </w:numPr>
         <w:bidi w:val="0"/>
@@ -2677,6 +2700,7 @@
       <w:pPr>
         <w:pStyle w:val="2"/>
         <w:numPr>
+          <w:ilvl w:val="0"/>
           <w:numId w:val="0"/>
         </w:numPr>
         <w:bidi w:val="0"/>
@@ -2722,6 +2746,7 @@
     <w:p>
       <w:pPr>
         <w:numPr>
+          <w:ilvl w:val="0"/>
           <w:numId w:val="0"/>
         </w:numPr>
         <w:rPr>
@@ -2764,6 +2789,7 @@
     <w:p>
       <w:pPr>
         <w:numPr>
+          <w:ilvl w:val="0"/>
           <w:numId w:val="0"/>
         </w:numPr>
         <w:rPr>
@@ -2782,6 +2808,7 @@
     <w:p>
       <w:pPr>
         <w:numPr>
+          <w:ilvl w:val="0"/>
           <w:numId w:val="0"/>
         </w:numPr>
         <w:jc w:val="center"/>
@@ -2837,6 +2864,7 @@
     <w:p>
       <w:pPr>
         <w:numPr>
+          <w:ilvl w:val="0"/>
           <w:numId w:val="0"/>
         </w:numPr>
         <w:ind w:firstLine="560" w:firstLineChars="200"/>
@@ -2901,12 +2929,13 @@
           <w:rFonts w:hint="eastAsia"/>
           <w:lang w:val="en-US" w:eastAsia="zh-CN"/>
         </w:rPr>
-        <w:t xml:space="preserve">Wrong C++ compiler </w:t>
+        <w:t xml:space="preserve">Wrong GPU </w:t>
       </w:r>
     </w:p>
     <w:p>
       <w:pPr>
         <w:numPr>
+          <w:ilvl w:val="0"/>
           <w:numId w:val="0"/>
         </w:numPr>
         <w:rPr>
@@ -2919,7 +2948,7 @@
           <w:rFonts w:hint="eastAsia"/>
           <w:lang w:val="en-US" w:eastAsia="zh-CN"/>
         </w:rPr>
-        <w:t xml:space="preserve">     </w:t>
+        <w:t xml:space="preserve">    </w:t>
       </w:r>
       <w:r>
         <w:rPr>
@@ -2928,9 +2957,9 @@
         </w:rPr>
         <w:drawing>
           <wp:inline distT="0" distB="0" distL="114300" distR="114300">
-            <wp:extent cx="4489450" cy="1657350"/>
-            <wp:effectExtent l="0" t="0" r="6350" b="3810"/>
-            <wp:docPr id="3" name="图片 3" descr="224634633274409204"/>
+            <wp:extent cx="4175760" cy="1661160"/>
+            <wp:effectExtent l="0" t="0" r="0" b="0"/>
+            <wp:docPr id="1" name="图片 1" descr="240750807549794426"/>
             <wp:cNvGraphicFramePr>
               <a:graphicFrameLocks xmlns:a="http://schemas.openxmlformats.org/drawingml/2006/main" noChangeAspect="1"/>
             </wp:cNvGraphicFramePr>
@@ -2938,7 +2967,7 @@
               <a:graphicData uri="http://schemas.openxmlformats.org/drawingml/2006/picture">
                 <pic:pic xmlns:pic="http://schemas.openxmlformats.org/drawingml/2006/picture">
                   <pic:nvPicPr>
-                    <pic:cNvPr id="3" name="图片 3" descr="224634633274409204"/>
+                    <pic:cNvPr id="1" name="图片 1" descr="240750807549794426"/>
                     <pic:cNvPicPr>
                       <a:picLocks noChangeAspect="1"/>
                     </pic:cNvPicPr>
@@ -2952,7 +2981,7 @@
                   <pic:spPr>
                     <a:xfrm>
                       <a:off x="0" y="0"/>
-                      <a:ext cx="4489450" cy="1657350"/>
+                      <a:ext cx="4175760" cy="1661160"/>
                     </a:xfrm>
                     <a:prstGeom prst="rect">
                       <a:avLst/>
@@ -2968,10 +2997,11 @@
     <w:p>
       <w:pPr>
         <w:numPr>
+          <w:ilvl w:val="0"/>
           <w:numId w:val="0"/>
         </w:numPr>
         <w:rPr>
-          <w:rFonts w:hint="eastAsia"/>
+          <w:rFonts w:hint="default"/>
           <w:color w:val="C00000"/>
           <w:lang w:val="en-US" w:eastAsia="zh-CN"/>
         </w:rPr>
@@ -2989,176 +3019,10 @@
           <w:color w:val="C00000"/>
           <w:lang w:val="en-US" w:eastAsia="zh-CN"/>
         </w:rPr>
-        <w:t>We are suggesting you check your c++ compiler to make sure it is MSVC2017.</w:t>
-      </w:r>
-    </w:p>
-    <w:p>
-      <w:pPr>
-        <w:numPr>
-          <w:ilvl w:val="0"/>
-          <w:numId w:val="2"/>
-        </w:numPr>
-        <w:ind w:left="0" w:leftChars="0" w:firstLine="420" w:firstLineChars="0"/>
-        <w:rPr>
-          <w:rFonts w:hint="default"/>
-          <w:color w:val="000000" w:themeColor="text1"/>
-          <w:lang w:val="en-US" w:eastAsia="zh-CN"/>
-          <w14:textFill>
-            <w14:solidFill>
-              <w14:schemeClr w14:val="tx1"/>
-            </w14:solidFill>
-          </w14:textFill>
-        </w:rPr>
-      </w:pPr>
-      <w:r>
-        <w:rPr>
-          <w:rFonts w:hint="eastAsia"/>
-          <w:color w:val="000000" w:themeColor="text1"/>
-          <w:lang w:val="en-US" w:eastAsia="zh-CN"/>
-          <w14:textFill>
-            <w14:solidFill>
-              <w14:schemeClr w14:val="tx1"/>
-            </w14:solidFill>
-          </w14:textFill>
-        </w:rPr>
-        <w:t>Missing C++ compiler</w:t>
-      </w:r>
-    </w:p>
-    <w:p>
-      <w:pPr>
-        <w:numPr>
-          <w:numId w:val="0"/>
-        </w:numPr>
-        <w:ind w:left="420" w:leftChars="0"/>
-        <w:rPr>
-          <w:rFonts w:hint="default"/>
-          <w:color w:val="C00000"/>
-          <w:lang w:val="en-US" w:eastAsia="zh-CN"/>
-        </w:rPr>
-      </w:pPr>
-      <w:r>
-        <w:rPr>
-          <w:rFonts w:hint="default"/>
-          <w:color w:val="C00000"/>
-          <w:lang w:val="en-US" w:eastAsia="zh-CN"/>
-        </w:rPr>
-        <w:drawing>
-          <wp:inline distT="0" distB="0" distL="114300" distR="114300">
-            <wp:extent cx="4292600" cy="1644650"/>
-            <wp:effectExtent l="0" t="0" r="5080" b="1270"/>
-            <wp:docPr id="51" name="图片 51" descr="293215177556413694"/>
-            <wp:cNvGraphicFramePr>
-              <a:graphicFrameLocks xmlns:a="http://schemas.openxmlformats.org/drawingml/2006/main" noChangeAspect="1"/>
-            </wp:cNvGraphicFramePr>
-            <a:graphic xmlns:a="http://schemas.openxmlformats.org/drawingml/2006/main">
-              <a:graphicData uri="http://schemas.openxmlformats.org/drawingml/2006/picture">
-                <pic:pic xmlns:pic="http://schemas.openxmlformats.org/drawingml/2006/picture">
-                  <pic:nvPicPr>
-                    <pic:cNvPr id="51" name="图片 51" descr="293215177556413694"/>
-                    <pic:cNvPicPr>
-                      <a:picLocks noChangeAspect="1"/>
-                    </pic:cNvPicPr>
-                  </pic:nvPicPr>
-                  <pic:blipFill>
-                    <a:blip r:embed="rId7"/>
-                    <a:stretch>
-                      <a:fillRect/>
-                    </a:stretch>
-                  </pic:blipFill>
-                  <pic:spPr>
-                    <a:xfrm>
-                      <a:off x="0" y="0"/>
-                      <a:ext cx="4292600" cy="1644650"/>
-                    </a:xfrm>
-                    <a:prstGeom prst="rect">
-                      <a:avLst/>
-                    </a:prstGeom>
-                  </pic:spPr>
-                </pic:pic>
-              </a:graphicData>
-            </a:graphic>
-          </wp:inline>
-        </w:drawing>
-      </w:r>
-    </w:p>
-    <w:p>
-      <w:pPr>
-        <w:numPr>
-          <w:numId w:val="0"/>
-        </w:numPr>
-        <w:ind w:left="420" w:leftChars="0" w:firstLine="420" w:firstLineChars="0"/>
-        <w:rPr>
-          <w:rFonts w:hint="default"/>
-          <w:color w:val="C00000"/>
-          <w:lang w:val="en-US" w:eastAsia="zh-CN"/>
-        </w:rPr>
-      </w:pPr>
-      <w:r>
-        <w:rPr>
-          <w:rFonts w:hint="default"/>
-          <w:color w:val="C00000"/>
-          <w:lang w:val="en-US" w:eastAsia="zh-CN"/>
-        </w:rPr>
-        <w:t>1. The computer is not installed with DirectX9 or the DirectX 9.0 component is damaged;</w:t>
-      </w:r>
-    </w:p>
-    <w:p>
-      <w:pPr>
-        <w:numPr>
-          <w:numId w:val="0"/>
-        </w:numPr>
-        <w:ind w:left="420" w:leftChars="0" w:firstLine="420" w:firstLineChars="0"/>
-        <w:rPr>
-          <w:rFonts w:hint="default"/>
-          <w:color w:val="C00000"/>
-          <w:lang w:val="en-US" w:eastAsia="zh-CN"/>
-        </w:rPr>
-      </w:pPr>
-      <w:r>
-        <w:rPr>
-          <w:rFonts w:hint="default"/>
-          <w:color w:val="C00000"/>
-          <w:lang w:val="en-US" w:eastAsia="zh-CN"/>
-        </w:rPr>
-        <w:t>2</w:t>
-      </w:r>
-      <w:r>
-        <w:rPr>
-          <w:rFonts w:hint="eastAsia"/>
-          <w:color w:val="C00000"/>
-          <w:lang w:val="en-US" w:eastAsia="zh-CN"/>
-        </w:rPr>
-        <w:t xml:space="preserve">. </w:t>
-      </w:r>
-      <w:r>
-        <w:rPr>
-          <w:rFonts w:hint="default"/>
-          <w:color w:val="C00000"/>
-          <w:lang w:val="en-US" w:eastAsia="zh-CN"/>
-        </w:rPr>
-        <w:t>the computer does not have Microsoft Visual C++ installed</w:t>
-      </w:r>
-    </w:p>
-    <w:p>
-      <w:pPr>
-        <w:numPr>
-          <w:numId w:val="0"/>
-        </w:numPr>
-        <w:ind w:left="420" w:leftChars="0" w:firstLine="420" w:firstLineChars="0"/>
-        <w:rPr>
-          <w:rFonts w:hint="default"/>
-          <w:color w:val="C00000"/>
-          <w:lang w:val="en-US" w:eastAsia="zh-CN"/>
-        </w:rPr>
-      </w:pPr>
-      <w:r>
-        <w:rPr>
-          <w:rFonts w:hint="default"/>
-          <w:color w:val="C00000"/>
-          <w:lang w:val="en-US" w:eastAsia="zh-CN"/>
-        </w:rPr>
-        <w:t>3. .net is not installed on the computer</w:t>
-      </w:r>
+        <w:t>We are suggesting you use NVIDIA GPU.</w:t>
+      </w:r>
+      <w:bookmarkStart w:id="20" w:name="_GoBack"/>
+      <w:bookmarkEnd w:id="20"/>
     </w:p>
     <w:p>
       <w:pPr>
@@ -3222,6 +3086,7 @@
     <w:p>
       <w:pPr>
         <w:numPr>
+          <w:ilvl w:val="0"/>
           <w:numId w:val="0"/>
         </w:numPr>
         <w:jc w:val="center"/>
@@ -3253,7 +3118,7 @@
                     </pic:cNvPicPr>
                   </pic:nvPicPr>
                   <pic:blipFill>
-                    <a:blip r:embed="rId8"/>
+                    <a:blip r:embed="rId7"/>
                     <a:stretch>
                       <a:fillRect/>
                     </a:stretch>
@@ -3301,6 +3166,7 @@
     <w:p>
       <w:pPr>
         <w:numPr>
+          <w:ilvl w:val="0"/>
           <w:numId w:val="0"/>
         </w:numPr>
         <w:ind w:firstLine="420" w:firstLineChars="0"/>
@@ -3347,7 +3213,7 @@
                     </pic:cNvPicPr>
                   </pic:nvPicPr>
                   <pic:blipFill>
-                    <a:blip r:embed="rId9"/>
+                    <a:blip r:embed="rId8"/>
                     <a:srcRect r="940"/>
                     <a:stretch>
                       <a:fillRect/>
@@ -3391,7 +3257,7 @@
                     </pic:cNvPicPr>
                   </pic:nvPicPr>
                   <pic:blipFill>
-                    <a:blip r:embed="rId10"/>
+                    <a:blip r:embed="rId9"/>
                     <a:srcRect l="40379" t="2057" r="53701" b="76448"/>
                     <a:stretch>
                       <a:fillRect/>
@@ -3487,7 +3353,7 @@
                           </pic:cNvPicPr>
                         </pic:nvPicPr>
                         <pic:blipFill>
-                          <a:blip r:embed="rId11"/>
+                          <a:blip r:embed="rId10"/>
                           <a:srcRect t="3785" r="93708" b="49433"/>
                           <a:stretch>
                             <a:fillRect/>
@@ -3511,7 +3377,7 @@
                           </pic:cNvPicPr>
                         </pic:nvPicPr>
                         <pic:blipFill>
-                          <a:blip r:embed="rId11"/>
+                          <a:blip r:embed="rId10"/>
                           <a:srcRect t="3688" r="49086" b="90745"/>
                           <a:stretch>
                             <a:fillRect/>
@@ -3535,10 +3401,10 @@
                           </pic:cNvPicPr>
                         </pic:nvPicPr>
                         <pic:blipFill>
-                          <a:blip r:embed="rId12">
+                          <a:blip r:embed="rId11">
                             <a:extLst>
                               <a:ext uri="{96DAC541-7B7A-43D3-8B79-37D633B846F1}">
-                                <asvg:svgBlip xmlns:asvg="http://schemas.microsoft.com/office/drawing/2016/SVG/main" r:embed="rId13"/>
+                                <asvg:svgBlip xmlns:asvg="http://schemas.microsoft.com/office/drawing/2016/SVG/main" r:embed="rId12"/>
                               </a:ext>
                             </a:extLst>
                           </a:blip>
@@ -3564,10 +3430,10 @@
                           </pic:cNvPicPr>
                         </pic:nvPicPr>
                         <pic:blipFill>
-                          <a:blip r:embed="rId14">
+                          <a:blip r:embed="rId13">
                             <a:extLst>
                               <a:ext uri="{96DAC541-7B7A-43D3-8B79-37D633B846F1}">
-                                <asvg:svgBlip xmlns:asvg="http://schemas.microsoft.com/office/drawing/2016/SVG/main" r:embed="rId15"/>
+                                <asvg:svgBlip xmlns:asvg="http://schemas.microsoft.com/office/drawing/2016/SVG/main" r:embed="rId14"/>
                               </a:ext>
                             </a:extLst>
                           </a:blip>
@@ -3593,10 +3459,10 @@
                           </pic:cNvPicPr>
                         </pic:nvPicPr>
                         <pic:blipFill>
-                          <a:blip r:embed="rId16">
+                          <a:blip r:embed="rId15">
                             <a:extLst>
                               <a:ext uri="{96DAC541-7B7A-43D3-8B79-37D633B846F1}">
-                                <asvg:svgBlip xmlns:asvg="http://schemas.microsoft.com/office/drawing/2016/SVG/main" r:embed="rId17"/>
+                                <asvg:svgBlip xmlns:asvg="http://schemas.microsoft.com/office/drawing/2016/SVG/main" r:embed="rId16"/>
                               </a:ext>
                             </a:extLst>
                           </a:blip>
@@ -3622,10 +3488,10 @@
                           </pic:cNvPicPr>
                         </pic:nvPicPr>
                         <pic:blipFill>
-                          <a:blip r:embed="rId18">
+                          <a:blip r:embed="rId17">
                             <a:extLst>
                               <a:ext uri="{96DAC541-7B7A-43D3-8B79-37D633B846F1}">
-                                <asvg:svgBlip xmlns:asvg="http://schemas.microsoft.com/office/drawing/2016/SVG/main" r:embed="rId19"/>
+                                <asvg:svgBlip xmlns:asvg="http://schemas.microsoft.com/office/drawing/2016/SVG/main" r:embed="rId18"/>
                               </a:ext>
                             </a:extLst>
                           </a:blip>
@@ -3651,10 +3517,10 @@
                           </pic:cNvPicPr>
                         </pic:nvPicPr>
                         <pic:blipFill>
-                          <a:blip r:embed="rId20">
+                          <a:blip r:embed="rId19">
                             <a:extLst>
                               <a:ext uri="{96DAC541-7B7A-43D3-8B79-37D633B846F1}">
-                                <asvg:svgBlip xmlns:asvg="http://schemas.microsoft.com/office/drawing/2016/SVG/main" r:embed="rId21"/>
+                                <asvg:svgBlip xmlns:asvg="http://schemas.microsoft.com/office/drawing/2016/SVG/main" r:embed="rId20"/>
                               </a:ext>
                             </a:extLst>
                           </a:blip>
@@ -3680,10 +3546,10 @@
                           </pic:cNvPicPr>
                         </pic:nvPicPr>
                         <pic:blipFill>
-                          <a:blip r:embed="rId22">
+                          <a:blip r:embed="rId21">
                             <a:extLst>
                               <a:ext uri="{96DAC541-7B7A-43D3-8B79-37D633B846F1}">
-                                <asvg:svgBlip xmlns:asvg="http://schemas.microsoft.com/office/drawing/2016/SVG/main" r:embed="rId23"/>
+                                <asvg:svgBlip xmlns:asvg="http://schemas.microsoft.com/office/drawing/2016/SVG/main" r:embed="rId22"/>
                               </a:ext>
                             </a:extLst>
                           </a:blip>
@@ -3709,10 +3575,10 @@
                           </pic:cNvPicPr>
                         </pic:nvPicPr>
                         <pic:blipFill>
-                          <a:blip r:embed="rId24">
+                          <a:blip r:embed="rId23">
                             <a:extLst>
                               <a:ext uri="{96DAC541-7B7A-43D3-8B79-37D633B846F1}">
-                                <asvg:svgBlip xmlns:asvg="http://schemas.microsoft.com/office/drawing/2016/SVG/main" r:embed="rId25"/>
+                                <asvg:svgBlip xmlns:asvg="http://schemas.microsoft.com/office/drawing/2016/SVG/main" r:embed="rId24"/>
                               </a:ext>
                             </a:extLst>
                           </a:blip>
@@ -3738,10 +3604,10 @@
                           </pic:cNvPicPr>
                         </pic:nvPicPr>
                         <pic:blipFill>
-                          <a:blip r:embed="rId26">
+                          <a:blip r:embed="rId25">
                             <a:extLst>
                               <a:ext uri="{96DAC541-7B7A-43D3-8B79-37D633B846F1}">
-                                <asvg:svgBlip xmlns:asvg="http://schemas.microsoft.com/office/drawing/2016/SVG/main" r:embed="rId27"/>
+                                <asvg:svgBlip xmlns:asvg="http://schemas.microsoft.com/office/drawing/2016/SVG/main" r:embed="rId26"/>
                               </a:ext>
                             </a:extLst>
                           </a:blip>
@@ -3767,10 +3633,10 @@
                           </pic:cNvPicPr>
                         </pic:nvPicPr>
                         <pic:blipFill>
-                          <a:blip r:embed="rId28">
+                          <a:blip r:embed="rId27">
                             <a:extLst>
                               <a:ext uri="{96DAC541-7B7A-43D3-8B79-37D633B846F1}">
-                                <asvg:svgBlip xmlns:asvg="http://schemas.microsoft.com/office/drawing/2016/SVG/main" r:embed="rId29"/>
+                                <asvg:svgBlip xmlns:asvg="http://schemas.microsoft.com/office/drawing/2016/SVG/main" r:embed="rId28"/>
                               </a:ext>
                             </a:extLst>
                           </a:blip>
@@ -3794,7 +3660,7 @@
                           <pic:cNvPicPr/>
                         </pic:nvPicPr>
                         <pic:blipFill>
-                          <a:blip r:embed="rId30"/>
+                          <a:blip r:embed="rId29"/>
                           <a:stretch>
                             <a:fillRect/>
                           </a:stretch>
@@ -3854,78 +3720,78 @@
           </mc:Choice>
           <mc:Fallback>
             <w:pict>
-              <v:group id="_x0000_s1026" o:spid="_x0000_s1026" o:spt="203" style="position:absolute;left:0pt;margin-left:-18.7pt;margin-top:52.4pt;height:239.55pt;width:423.5pt;mso-wrap-distance-bottom:0pt;mso-wrap-distance-left:9pt;mso-wrap-distance-right:9pt;mso-wrap-distance-top:0pt;z-index:251660288;mso-width-relative:page;mso-height-relative:page;" coordorigin="6754,40125" coordsize="13962,6365" o:gfxdata="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">
+              <v:group id="_x0000_s1026" o:spid="_x0000_s1026" o:spt="203" style="position:absolute;left:0pt;margin-left:-18.7pt;margin-top:52.4pt;height:239.55pt;width:423.5pt;mso-wrap-distance-bottom:0pt;mso-wrap-distance-left:9pt;mso-wrap-distance-right:9pt;mso-wrap-distance-top:0pt;z-index:251660288;mso-width-relative:page;mso-height-relative:page;" coordorigin="6754,40125" coordsize="13962,6365" o:gfxdata="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">
                 <o:lock v:ext="edit" aspectratio="f"/>
                 <v:shape id="图片 3" o:spid="_x0000_s1026" o:spt="75" type="#_x0000_t75" style="position:absolute;left:7520;top:40786;height:5277;width:1088;" filled="f" o:preferrelative="t" stroked="f" coordsize="21600,21600" o:gfxdata="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">
                   <v:fill on="f" focussize="0,0"/>
                   <v:stroke on="f"/>
-                  <v:imagedata r:id="rId11" croptop="2481f" cropright="61412f" cropbottom="32396f" o:title=""/>
+                  <v:imagedata r:id="rId10" croptop="2481f" cropright="61412f" cropbottom="32396f" o:title=""/>
                   <o:lock v:ext="edit" aspectratio="t"/>
                 </v:shape>
                 <v:shape id="图片 4" o:spid="_x0000_s1026" o:spt="75" type="#_x0000_t75" style="position:absolute;left:7520;top:40801;height:628;width:8804;" filled="f" o:preferrelative="t" stroked="f" coordsize="21600,21600" o:gfxdata="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">
                   <v:fill on="f" focussize="0,0"/>
                   <v:stroke on="f"/>
-                  <v:imagedata r:id="rId11" croptop="2417f" cropright="32169f" cropbottom="59471f" o:title=""/>
+                  <v:imagedata r:id="rId10" croptop="2417f" cropright="32169f" cropbottom="59471f" o:title=""/>
                   <o:lock v:ext="edit" aspectratio="t"/>
                 </v:shape>
-                <v:shape id="图片 7" o:spid="_x0000_s1026" o:spt="75" alt="31393938393833393b31393939303137333b31" type="#_x0000_t75" style="position:absolute;left:7742;top:40141;height:645;width:645;" filled="f" o:preferrelative="t" stroked="f" coordsize="21600,21600" o:gfxdata="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">
+                <v:shape id="图片 7" o:spid="_x0000_s1026" o:spt="75" alt="31393938393833393b31393939303137333b31" type="#_x0000_t75" style="position:absolute;left:7742;top:40141;height:645;width:645;" filled="f" o:preferrelative="t" stroked="f" coordsize="21600,21600" o:gfxdata="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">
+                  <v:fill on="f" focussize="0,0"/>
+                  <v:stroke on="f"/>
+                  <v:imagedata r:id="rId30" o:title=""/>
+                  <o:lock v:ext="edit" aspectratio="t"/>
+                </v:shape>
+                <v:shape id="图片 8" o:spid="_x0000_s1026" o:spt="75" alt="31393938393833393b31393939303137383b32" type="#_x0000_t75" style="position:absolute;left:9490;top:40141;height:660;width:624;" filled="f" o:preferrelative="t" stroked="f" coordsize="21600,21600" o:gfxdata="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">
                   <v:fill on="f" focussize="0,0"/>
                   <v:stroke on="f"/>
                   <v:imagedata r:id="rId31" o:title=""/>
                   <o:lock v:ext="edit" aspectratio="t"/>
                 </v:shape>
-                <v:shape id="图片 8" o:spid="_x0000_s1026" o:spt="75" alt="31393938393833393b31393939303137383b32" type="#_x0000_t75" style="position:absolute;left:9490;top:40141;height:660;width:624;" filled="f" o:preferrelative="t" stroked="f" coordsize="21600,21600" o:gfxdata="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">
+                <v:shape id="图片 9" o:spid="_x0000_s1026" o:spt="75" alt="31393938393833393b31393939303138323b33" type="#_x0000_t75" style="position:absolute;left:11217;top:40125;height:661;width:632;" filled="f" o:preferrelative="t" stroked="f" coordsize="21600,21600" o:gfxdata="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">
                   <v:fill on="f" focussize="0,0"/>
                   <v:stroke on="f"/>
                   <v:imagedata r:id="rId32" o:title=""/>
                   <o:lock v:ext="edit" aspectratio="t"/>
                 </v:shape>
-                <v:shape id="图片 9" o:spid="_x0000_s1026" o:spt="75" alt="31393938393833393b31393939303138323b33" type="#_x0000_t75" style="position:absolute;left:11217;top:40125;height:661;width:632;" filled="f" o:preferrelative="t" stroked="f" coordsize="21600,21600" o:gfxdata="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">
+                <v:shape id="图片 10" o:spid="_x0000_s1026" o:spt="75" alt="31393938393833393b31393939303138373b34" type="#_x0000_t75" style="position:absolute;left:13238;top:40141;height:660;width:562;" filled="f" o:preferrelative="t" stroked="f" coordsize="21600,21600" o:gfxdata="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">
                   <v:fill on="f" focussize="0,0"/>
                   <v:stroke on="f"/>
                   <v:imagedata r:id="rId33" o:title=""/>
                   <o:lock v:ext="edit" aspectratio="t"/>
                 </v:shape>
-                <v:shape id="图片 10" o:spid="_x0000_s1026" o:spt="75" alt="31393938393833393b31393939303138373b34" type="#_x0000_t75" style="position:absolute;left:13238;top:40141;height:660;width:562;" filled="f" o:preferrelative="t" stroked="f" coordsize="21600,21600" o:gfxdata="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">
+                <v:shape id="图片 11" o:spid="_x0000_s1026" o:spt="75" alt="31393938393833393b31393939303139323b35" type="#_x0000_t75" style="position:absolute;left:15189;top:40141;height:661;width:525;" filled="f" o:preferrelative="t" stroked="f" coordsize="21600,21600" o:gfxdata="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">
                   <v:fill on="f" focussize="0,0"/>
                   <v:stroke on="f"/>
                   <v:imagedata r:id="rId34" o:title=""/>
                   <o:lock v:ext="edit" aspectratio="t"/>
                 </v:shape>
-                <v:shape id="图片 11" o:spid="_x0000_s1026" o:spt="75" alt="31393938393833393b31393939303139323b35" type="#_x0000_t75" style="position:absolute;left:15189;top:40141;height:661;width:525;" filled="f" o:preferrelative="t" stroked="f" coordsize="21600,21600" o:gfxdata="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">
+                <v:shape id="图片 12" o:spid="_x0000_s1026" o:spt="75" alt="31393938393833393b31393939303139373b36" type="#_x0000_t75" style="position:absolute;left:6754;top:41429;height:679;width:679;" filled="f" o:preferrelative="t" stroked="f" coordsize="21600,21600" o:gfxdata="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">
                   <v:fill on="f" focussize="0,0"/>
                   <v:stroke on="f"/>
                   <v:imagedata r:id="rId35" o:title=""/>
                   <o:lock v:ext="edit" aspectratio="t"/>
                 </v:shape>
-                <v:shape id="图片 12" o:spid="_x0000_s1026" o:spt="75" alt="31393938393833393b31393939303139373b36" type="#_x0000_t75" style="position:absolute;left:6754;top:41429;height:679;width:679;" filled="f" o:preferrelative="t" stroked="f" coordsize="21600,21600" o:gfxdata="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">
+                <v:shape id="图片 13" o:spid="_x0000_s1026" o:spt="75" alt="31393938393833393b31393939303230303b37" type="#_x0000_t75" style="position:absolute;left:6783;top:42369;height:621;width:621;" filled="f" o:preferrelative="t" stroked="f" coordsize="21600,21600" o:gfxdata="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">
                   <v:fill on="f" focussize="0,0"/>
                   <v:stroke on="f"/>
                   <v:imagedata r:id="rId36" o:title=""/>
                   <o:lock v:ext="edit" aspectratio="t"/>
                 </v:shape>
-                <v:shape id="图片 13" o:spid="_x0000_s1026" o:spt="75" alt="31393938393833393b31393939303230303b37" type="#_x0000_t75" style="position:absolute;left:6783;top:42369;height:621;width:621;" filled="f" o:preferrelative="t" stroked="f" coordsize="21600,21600" o:gfxdata="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">
+                <v:shape id="图片 14" o:spid="_x0000_s1026" o:spt="75" alt="31393938393833393b31393939303230353b38" type="#_x0000_t75" style="position:absolute;left:6820;top:43251;height:584;width:584;" filled="f" o:preferrelative="t" stroked="f" coordsize="21600,21600" o:gfxdata="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">
                   <v:fill on="f" focussize="0,0"/>
                   <v:stroke on="f"/>
                   <v:imagedata r:id="rId37" o:title=""/>
                   <o:lock v:ext="edit" aspectratio="t"/>
                 </v:shape>
-                <v:shape id="图片 14" o:spid="_x0000_s1026" o:spt="75" alt="31393938393833393b31393939303230353b38" type="#_x0000_t75" style="position:absolute;left:6820;top:43251;height:584;width:584;" filled="f" o:preferrelative="t" stroked="f" coordsize="21600,21600" o:gfxdata="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">
+                <v:shape id="图片 15" o:spid="_x0000_s1026" o:spt="75" alt="31393938393833393b31393939303231303b39" type="#_x0000_t75" style="position:absolute;left:6843;top:44192;height:501;width:501;" filled="f" o:preferrelative="t" stroked="f" coordsize="21600,21600" o:gfxdata="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">
                   <v:fill on="f" focussize="0,0"/>
                   <v:stroke on="f"/>
                   <v:imagedata r:id="rId38" o:title=""/>
                   <o:lock v:ext="edit" aspectratio="t"/>
                 </v:shape>
-                <v:shape id="图片 15" o:spid="_x0000_s1026" o:spt="75" alt="31393938393833393b31393939303231303b39" type="#_x0000_t75" style="position:absolute;left:6843;top:44192;height:501;width:501;" filled="f" o:preferrelative="t" stroked="f" coordsize="21600,21600" o:gfxdata="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">
-                  <v:fill on="f" focussize="0,0"/>
-                  <v:stroke on="f"/>
-                  <v:imagedata r:id="rId39" o:title=""/>
-                  <o:lock v:ext="edit" aspectratio="t"/>
-                </v:shape>
                 <v:shape id="table" o:spid="_x0000_s1026" o:spt="75" type="#_x0000_t75" style="position:absolute;left:16720;top:40804;height:5687;width:3997;" filled="f" o:preferrelative="t" stroked="f" coordsize="21600,21600" o:gfxdata="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">
                   <v:fill on="f" focussize="0,0"/>
                   <v:stroke on="f"/>
-                  <v:imagedata r:id="rId30" o:title=""/>
+                  <v:imagedata r:id="rId29" o:title=""/>
                   <o:lock v:ext="edit" aspectratio="f"/>
                 </v:shape>
                 <v:shape id="直接箭头连接符 18" o:spid="_x0000_s1026" o:spt="32" type="#_x0000_t32" style="position:absolute;left:15992;top:43697;height:0;width:535;" filled="f" stroked="t" coordsize="21600,21600" o:gfxdata="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">
@@ -4028,7 +3894,7 @@
                     </pic:cNvPicPr>
                   </pic:nvPicPr>
                   <pic:blipFill>
-                    <a:blip r:embed="rId40"/>
+                    <a:blip r:embed="rId39"/>
                     <a:stretch>
                       <a:fillRect/>
                     </a:stretch>
@@ -4066,7 +3932,9 @@
         </w:tblBorders>
         <w:tblLayout w:type="autofit"/>
         <w:tblCellMar>
+          <w:top w:w="0" w:type="dxa"/>
           <w:left w:w="108" w:type="dxa"/>
+          <w:bottom w:w="0" w:type="dxa"/>
           <w:right w:w="108" w:type="dxa"/>
         </w:tblCellMar>
       </w:tblPr>
@@ -4085,7 +3953,9 @@
             <w:insideV w:val="single" w:color="auto" w:sz="4" w:space="0"/>
           </w:tblBorders>
           <w:tblCellMar>
+            <w:top w:w="0" w:type="dxa"/>
             <w:left w:w="108" w:type="dxa"/>
+            <w:bottom w:w="0" w:type="dxa"/>
             <w:right w:w="108" w:type="dxa"/>
           </w:tblCellMar>
         </w:tblPrEx>
@@ -4170,7 +4040,9 @@
             <w:insideV w:val="single" w:color="auto" w:sz="4" w:space="0"/>
           </w:tblBorders>
           <w:tblCellMar>
+            <w:top w:w="0" w:type="dxa"/>
             <w:left w:w="108" w:type="dxa"/>
+            <w:bottom w:w="0" w:type="dxa"/>
             <w:right w:w="108" w:type="dxa"/>
           </w:tblCellMar>
         </w:tblPrEx>
@@ -4238,7 +4110,9 @@
             <w:insideV w:val="single" w:color="auto" w:sz="4" w:space="0"/>
           </w:tblBorders>
           <w:tblCellMar>
+            <w:top w:w="0" w:type="dxa"/>
             <w:left w:w="108" w:type="dxa"/>
+            <w:bottom w:w="0" w:type="dxa"/>
             <w:right w:w="108" w:type="dxa"/>
           </w:tblCellMar>
         </w:tblPrEx>
@@ -4320,7 +4194,9 @@
             <w:insideV w:val="single" w:color="auto" w:sz="4" w:space="0"/>
           </w:tblBorders>
           <w:tblCellMar>
+            <w:top w:w="0" w:type="dxa"/>
             <w:left w:w="108" w:type="dxa"/>
+            <w:bottom w:w="0" w:type="dxa"/>
             <w:right w:w="108" w:type="dxa"/>
           </w:tblCellMar>
         </w:tblPrEx>
@@ -4435,7 +4311,7 @@
                     </pic:cNvPicPr>
                   </pic:nvPicPr>
                   <pic:blipFill>
-                    <a:blip r:embed="rId41"/>
+                    <a:blip r:embed="rId40"/>
                     <a:stretch>
                       <a:fillRect/>
                     </a:stretch>
@@ -4752,7 +4628,7 @@
                     </pic:cNvPicPr>
                   </pic:nvPicPr>
                   <pic:blipFill>
-                    <a:blip r:embed="rId42"/>
+                    <a:blip r:embed="rId41"/>
                     <a:stretch>
                       <a:fillRect/>
                     </a:stretch>
@@ -4796,7 +4672,9 @@
         </w:tblBorders>
         <w:tblLayout w:type="autofit"/>
         <w:tblCellMar>
+          <w:top w:w="0" w:type="dxa"/>
           <w:left w:w="108" w:type="dxa"/>
+          <w:bottom w:w="0" w:type="dxa"/>
           <w:right w:w="108" w:type="dxa"/>
         </w:tblCellMar>
       </w:tblPr>
@@ -4814,6 +4692,12 @@
             <w:insideH w:val="single" w:color="auto" w:sz="4" w:space="0"/>
             <w:insideV w:val="single" w:color="auto" w:sz="4" w:space="0"/>
           </w:tblBorders>
+          <w:tblCellMar>
+            <w:top w:w="0" w:type="dxa"/>
+            <w:left w:w="108" w:type="dxa"/>
+            <w:bottom w:w="0" w:type="dxa"/>
+            <w:right w:w="108" w:type="dxa"/>
+          </w:tblCellMar>
         </w:tblPrEx>
         <w:tc>
           <w:tcPr>
@@ -4879,7 +4763,9 @@
             <w:insideV w:val="single" w:color="auto" w:sz="4" w:space="0"/>
           </w:tblBorders>
           <w:tblCellMar>
+            <w:top w:w="0" w:type="dxa"/>
             <w:left w:w="108" w:type="dxa"/>
+            <w:bottom w:w="0" w:type="dxa"/>
             <w:right w:w="108" w:type="dxa"/>
           </w:tblCellMar>
         </w:tblPrEx>
@@ -4947,7 +4833,9 @@
             <w:insideV w:val="single" w:color="auto" w:sz="4" w:space="0"/>
           </w:tblBorders>
           <w:tblCellMar>
+            <w:top w:w="0" w:type="dxa"/>
             <w:left w:w="108" w:type="dxa"/>
+            <w:bottom w:w="0" w:type="dxa"/>
             <w:right w:w="108" w:type="dxa"/>
           </w:tblCellMar>
         </w:tblPrEx>
@@ -5015,7 +4903,9 @@
             <w:insideV w:val="single" w:color="auto" w:sz="4" w:space="0"/>
           </w:tblBorders>
           <w:tblCellMar>
+            <w:top w:w="0" w:type="dxa"/>
             <w:left w:w="108" w:type="dxa"/>
+            <w:bottom w:w="0" w:type="dxa"/>
             <w:right w:w="108" w:type="dxa"/>
           </w:tblCellMar>
         </w:tblPrEx>
@@ -5122,7 +5012,7 @@
                     </pic:cNvPicPr>
                   </pic:nvPicPr>
                   <pic:blipFill>
-                    <a:blip r:embed="rId43"/>
+                    <a:blip r:embed="rId42"/>
                     <a:stretch>
                       <a:fillRect/>
                     </a:stretch>
@@ -5166,7 +5056,9 @@
         </w:tblBorders>
         <w:tblLayout w:type="autofit"/>
         <w:tblCellMar>
+          <w:top w:w="0" w:type="dxa"/>
           <w:left w:w="108" w:type="dxa"/>
+          <w:bottom w:w="0" w:type="dxa"/>
           <w:right w:w="108" w:type="dxa"/>
         </w:tblCellMar>
       </w:tblPr>
@@ -5185,7 +5077,9 @@
             <w:insideV w:val="single" w:color="auto" w:sz="4" w:space="0"/>
           </w:tblBorders>
           <w:tblCellMar>
+            <w:top w:w="0" w:type="dxa"/>
             <w:left w:w="108" w:type="dxa"/>
+            <w:bottom w:w="0" w:type="dxa"/>
             <w:right w:w="108" w:type="dxa"/>
           </w:tblCellMar>
         </w:tblPrEx>
@@ -5311,7 +5205,7 @@
                     </pic:cNvPicPr>
                   </pic:nvPicPr>
                   <pic:blipFill>
-                    <a:blip r:embed="rId44"/>
+                    <a:blip r:embed="rId43"/>
                     <a:stretch>
                       <a:fillRect/>
                     </a:stretch>
@@ -5348,7 +5242,9 @@
         </w:tblBorders>
         <w:tblLayout w:type="autofit"/>
         <w:tblCellMar>
+          <w:top w:w="0" w:type="dxa"/>
           <w:left w:w="108" w:type="dxa"/>
+          <w:bottom w:w="0" w:type="dxa"/>
           <w:right w:w="108" w:type="dxa"/>
         </w:tblCellMar>
       </w:tblPr>
@@ -5366,10 +5262,6 @@
             <w:insideH w:val="single" w:color="auto" w:sz="4" w:space="0"/>
             <w:insideV w:val="single" w:color="auto" w:sz="4" w:space="0"/>
           </w:tblBorders>
-          <w:tblCellMar>
-            <w:left w:w="108" w:type="dxa"/>
-            <w:right w:w="108" w:type="dxa"/>
-          </w:tblCellMar>
         </w:tblPrEx>
         <w:tc>
           <w:tcPr>
@@ -5437,7 +5329,9 @@
             <w:insideV w:val="single" w:color="auto" w:sz="4" w:space="0"/>
           </w:tblBorders>
           <w:tblCellMar>
+            <w:top w:w="0" w:type="dxa"/>
             <w:left w:w="108" w:type="dxa"/>
+            <w:bottom w:w="0" w:type="dxa"/>
             <w:right w:w="108" w:type="dxa"/>
           </w:tblCellMar>
         </w:tblPrEx>
@@ -5505,7 +5399,9 @@
             <w:insideV w:val="single" w:color="auto" w:sz="4" w:space="0"/>
           </w:tblBorders>
           <w:tblCellMar>
+            <w:top w:w="0" w:type="dxa"/>
             <w:left w:w="108" w:type="dxa"/>
+            <w:bottom w:w="0" w:type="dxa"/>
             <w:right w:w="108" w:type="dxa"/>
           </w:tblCellMar>
         </w:tblPrEx>
@@ -5573,7 +5469,9 @@
             <w:insideV w:val="single" w:color="auto" w:sz="4" w:space="0"/>
           </w:tblBorders>
           <w:tblCellMar>
+            <w:top w:w="0" w:type="dxa"/>
             <w:left w:w="108" w:type="dxa"/>
+            <w:bottom w:w="0" w:type="dxa"/>
             <w:right w:w="108" w:type="dxa"/>
           </w:tblCellMar>
         </w:tblPrEx>
@@ -5687,7 +5585,7 @@
                     </pic:cNvPicPr>
                   </pic:nvPicPr>
                   <pic:blipFill>
-                    <a:blip r:embed="rId45"/>
+                    <a:blip r:embed="rId44"/>
                     <a:stretch>
                       <a:fillRect/>
                     </a:stretch>
@@ -5731,7 +5629,9 @@
         </w:tblBorders>
         <w:tblLayout w:type="autofit"/>
         <w:tblCellMar>
+          <w:top w:w="0" w:type="dxa"/>
           <w:left w:w="108" w:type="dxa"/>
+          <w:bottom w:w="0" w:type="dxa"/>
           <w:right w:w="108" w:type="dxa"/>
         </w:tblCellMar>
       </w:tblPr>
@@ -5750,7 +5650,9 @@
             <w:insideV w:val="single" w:color="auto" w:sz="4" w:space="0"/>
           </w:tblBorders>
           <w:tblCellMar>
+            <w:top w:w="0" w:type="dxa"/>
             <w:left w:w="108" w:type="dxa"/>
+            <w:bottom w:w="0" w:type="dxa"/>
             <w:right w:w="108" w:type="dxa"/>
           </w:tblCellMar>
         </w:tblPrEx>
@@ -5803,6 +5705,146 @@
                 <w:lang w:val="en-US" w:eastAsia="zh-CN"/>
               </w:rPr>
               <w:t>Display information about virtual MEMORY</w:t>
+            </w:r>
+          </w:p>
+        </w:tc>
+      </w:tr>
+      <w:tr>
+        <w:tblPrEx>
+          <w:tblBorders>
+            <w:top w:val="single" w:color="auto" w:sz="4" w:space="0"/>
+            <w:left w:val="single" w:color="auto" w:sz="4" w:space="0"/>
+            <w:bottom w:val="single" w:color="auto" w:sz="4" w:space="0"/>
+            <w:right w:val="single" w:color="auto" w:sz="4" w:space="0"/>
+            <w:insideH w:val="single" w:color="auto" w:sz="4" w:space="0"/>
+            <w:insideV w:val="single" w:color="auto" w:sz="4" w:space="0"/>
+          </w:tblBorders>
+          <w:tblCellMar>
+            <w:top w:w="0" w:type="dxa"/>
+            <w:left w:w="108" w:type="dxa"/>
+            <w:bottom w:w="0" w:type="dxa"/>
+            <w:right w:w="108" w:type="dxa"/>
+          </w:tblCellMar>
+        </w:tblPrEx>
+        <w:tc>
+          <w:tcPr>
+            <w:tcW w:w="1732" w:type="dxa"/>
+          </w:tcPr>
+          <w:p>
+            <w:pPr>
+              <w:rPr>
+                <w:rFonts w:hint="default"/>
+                <w:sz w:val="24"/>
+                <w:szCs w:val="22"/>
+                <w:vertAlign w:val="baseline"/>
+                <w:lang w:val="en-US" w:eastAsia="zh-CN"/>
+              </w:rPr>
+            </w:pPr>
+            <w:r>
+              <w:rPr>
+                <w:rFonts w:hint="eastAsia"/>
+                <w:sz w:val="24"/>
+                <w:szCs w:val="22"/>
+                <w:vertAlign w:val="baseline"/>
+                <w:lang w:val="en-US" w:eastAsia="zh-CN"/>
+              </w:rPr>
+              <w:t>Disk part</w:t>
+            </w:r>
+          </w:p>
+        </w:tc>
+        <w:tc>
+          <w:tcPr>
+            <w:tcW w:w="6532" w:type="dxa"/>
+          </w:tcPr>
+          <w:p>
+            <w:pPr>
+              <w:rPr>
+                <w:rFonts w:hint="default"/>
+                <w:sz w:val="24"/>
+                <w:szCs w:val="22"/>
+                <w:vertAlign w:val="baseline"/>
+                <w:lang w:val="en-US" w:eastAsia="zh-CN"/>
+              </w:rPr>
+            </w:pPr>
+            <w:r>
+              <w:rPr>
+                <w:rFonts w:hint="eastAsia"/>
+                <w:sz w:val="24"/>
+                <w:szCs w:val="22"/>
+                <w:vertAlign w:val="baseline"/>
+                <w:lang w:val="en-US" w:eastAsia="zh-CN"/>
+              </w:rPr>
+              <w:t>Select disk to create virtual memory</w:t>
+            </w:r>
+          </w:p>
+        </w:tc>
+      </w:tr>
+      <w:tr>
+        <w:tblPrEx>
+          <w:tblBorders>
+            <w:top w:val="single" w:color="auto" w:sz="4" w:space="0"/>
+            <w:left w:val="single" w:color="auto" w:sz="4" w:space="0"/>
+            <w:bottom w:val="single" w:color="auto" w:sz="4" w:space="0"/>
+            <w:right w:val="single" w:color="auto" w:sz="4" w:space="0"/>
+            <w:insideH w:val="single" w:color="auto" w:sz="4" w:space="0"/>
+            <w:insideV w:val="single" w:color="auto" w:sz="4" w:space="0"/>
+          </w:tblBorders>
+          <w:tblCellMar>
+            <w:top w:w="0" w:type="dxa"/>
+            <w:left w:w="108" w:type="dxa"/>
+            <w:bottom w:w="0" w:type="dxa"/>
+            <w:right w:w="108" w:type="dxa"/>
+          </w:tblCellMar>
+        </w:tblPrEx>
+        <w:tc>
+          <w:tcPr>
+            <w:tcW w:w="1732" w:type="dxa"/>
+          </w:tcPr>
+          <w:p>
+            <w:pPr>
+              <w:rPr>
+                <w:rFonts w:hint="default"/>
+                <w:sz w:val="24"/>
+                <w:szCs w:val="22"/>
+                <w:vertAlign w:val="baseline"/>
+                <w:lang w:val="en-US" w:eastAsia="zh-CN"/>
+              </w:rPr>
+            </w:pPr>
+            <w:r>
+              <w:rPr>
+                <w:rFonts w:hint="eastAsia"/>
+                <w:sz w:val="24"/>
+                <w:szCs w:val="22"/>
+                <w:vertAlign w:val="baseline"/>
+                <w:lang w:val="en-US" w:eastAsia="zh-CN"/>
+              </w:rPr>
+              <w:t>Max/min size</w:t>
+            </w:r>
+          </w:p>
+        </w:tc>
+        <w:tc>
+          <w:tcPr>
+            <w:tcW w:w="6532" w:type="dxa"/>
+          </w:tcPr>
+          <w:p>
+            <w:pPr>
+              <w:rPr>
+                <w:rFonts w:hint="default"/>
+                <w:sz w:val="24"/>
+                <w:szCs w:val="22"/>
+                <w:vertAlign w:val="baseline"/>
+                <w:lang w:val="en-US" w:eastAsia="zh-CN"/>
+              </w:rPr>
+            </w:pPr>
+            <w:r>
+              <w:rPr>
+                <w:rFonts w:hint="eastAsia"/>
+                <w:sz w:val="24"/>
+                <w:szCs w:val="22"/>
+                <w:vertAlign w:val="baseline"/>
+                <w:lang w:val="en-US" w:eastAsia="zh-CN"/>
+              </w:rPr>
+              <w:t>Set your memory sets</w:t>
             </w:r>
           </w:p>
         </w:tc>
@@ -5840,142 +5882,6 @@
                 <w:vertAlign w:val="baseline"/>
                 <w:lang w:val="en-US" w:eastAsia="zh-CN"/>
               </w:rPr>
-              <w:t>Disk part</w:t>
-            </w:r>
-          </w:p>
-        </w:tc>
-        <w:tc>
-          <w:tcPr>
-            <w:tcW w:w="6532" w:type="dxa"/>
-          </w:tcPr>
-          <w:p>
-            <w:pPr>
-              <w:rPr>
-                <w:rFonts w:hint="default"/>
-                <w:sz w:val="24"/>
-                <w:szCs w:val="22"/>
-                <w:vertAlign w:val="baseline"/>
-                <w:lang w:val="en-US" w:eastAsia="zh-CN"/>
-              </w:rPr>
-            </w:pPr>
-            <w:r>
-              <w:rPr>
-                <w:rFonts w:hint="eastAsia"/>
-                <w:sz w:val="24"/>
-                <w:szCs w:val="22"/>
-                <w:vertAlign w:val="baseline"/>
-                <w:lang w:val="en-US" w:eastAsia="zh-CN"/>
-              </w:rPr>
-              <w:t>Select disk to create virtual memory</w:t>
-            </w:r>
-          </w:p>
-        </w:tc>
-      </w:tr>
-      <w:tr>
-        <w:tblPrEx>
-          <w:tblBorders>
-            <w:top w:val="single" w:color="auto" w:sz="4" w:space="0"/>
-            <w:left w:val="single" w:color="auto" w:sz="4" w:space="0"/>
-            <w:bottom w:val="single" w:color="auto" w:sz="4" w:space="0"/>
-            <w:right w:val="single" w:color="auto" w:sz="4" w:space="0"/>
-            <w:insideH w:val="single" w:color="auto" w:sz="4" w:space="0"/>
-            <w:insideV w:val="single" w:color="auto" w:sz="4" w:space="0"/>
-          </w:tblBorders>
-          <w:tblCellMar>
-            <w:left w:w="108" w:type="dxa"/>
-            <w:right w:w="108" w:type="dxa"/>
-          </w:tblCellMar>
-        </w:tblPrEx>
-        <w:tc>
-          <w:tcPr>
-            <w:tcW w:w="1732" w:type="dxa"/>
-          </w:tcPr>
-          <w:p>
-            <w:pPr>
-              <w:rPr>
-                <w:rFonts w:hint="default"/>
-                <w:sz w:val="24"/>
-                <w:szCs w:val="22"/>
-                <w:vertAlign w:val="baseline"/>
-                <w:lang w:val="en-US" w:eastAsia="zh-CN"/>
-              </w:rPr>
-            </w:pPr>
-            <w:r>
-              <w:rPr>
-                <w:rFonts w:hint="eastAsia"/>
-                <w:sz w:val="24"/>
-                <w:szCs w:val="22"/>
-                <w:vertAlign w:val="baseline"/>
-                <w:lang w:val="en-US" w:eastAsia="zh-CN"/>
-              </w:rPr>
-              <w:t>Max/min size</w:t>
-            </w:r>
-          </w:p>
-        </w:tc>
-        <w:tc>
-          <w:tcPr>
-            <w:tcW w:w="6532" w:type="dxa"/>
-          </w:tcPr>
-          <w:p>
-            <w:pPr>
-              <w:rPr>
-                <w:rFonts w:hint="default"/>
-                <w:sz w:val="24"/>
-                <w:szCs w:val="22"/>
-                <w:vertAlign w:val="baseline"/>
-                <w:lang w:val="en-US" w:eastAsia="zh-CN"/>
-              </w:rPr>
-            </w:pPr>
-            <w:r>
-              <w:rPr>
-                <w:rFonts w:hint="eastAsia"/>
-                <w:sz w:val="24"/>
-                <w:szCs w:val="22"/>
-                <w:vertAlign w:val="baseline"/>
-                <w:lang w:val="en-US" w:eastAsia="zh-CN"/>
-              </w:rPr>
-              <w:t>Set your memory sets</w:t>
-            </w:r>
-          </w:p>
-        </w:tc>
-      </w:tr>
-      <w:tr>
-        <w:tblPrEx>
-          <w:tblBorders>
-            <w:top w:val="single" w:color="auto" w:sz="4" w:space="0"/>
-            <w:left w:val="single" w:color="auto" w:sz="4" w:space="0"/>
-            <w:bottom w:val="single" w:color="auto" w:sz="4" w:space="0"/>
-            <w:right w:val="single" w:color="auto" w:sz="4" w:space="0"/>
-            <w:insideH w:val="single" w:color="auto" w:sz="4" w:space="0"/>
-            <w:insideV w:val="single" w:color="auto" w:sz="4" w:space="0"/>
-          </w:tblBorders>
-          <w:tblCellMar>
-            <w:left w:w="108" w:type="dxa"/>
-            <w:right w:w="108" w:type="dxa"/>
-          </w:tblCellMar>
-        </w:tblPrEx>
-        <w:tc>
-          <w:tcPr>
-            <w:tcW w:w="1732" w:type="dxa"/>
-          </w:tcPr>
-          <w:p>
-            <w:pPr>
-              <w:rPr>
-                <w:rFonts w:hint="default"/>
-                <w:sz w:val="24"/>
-                <w:szCs w:val="22"/>
-                <w:vertAlign w:val="baseline"/>
-                <w:lang w:val="en-US" w:eastAsia="zh-CN"/>
-              </w:rPr>
-            </w:pPr>
-            <w:r>
-              <w:rPr>
-                <w:rFonts w:hint="eastAsia"/>
-                <w:sz w:val="24"/>
-                <w:szCs w:val="22"/>
-                <w:vertAlign w:val="baseline"/>
-                <w:lang w:val="en-US" w:eastAsia="zh-CN"/>
-              </w:rPr>
               <w:t>Apply/cancel</w:t>
             </w:r>
           </w:p>
@@ -6065,7 +5971,7 @@
                     </pic:cNvPicPr>
                   </pic:nvPicPr>
                   <pic:blipFill>
-                    <a:blip r:embed="rId46"/>
+                    <a:blip r:embed="rId45"/>
                     <a:stretch>
                       <a:fillRect/>
                     </a:stretch>
@@ -6109,7 +6015,9 @@
         </w:tblBorders>
         <w:tblLayout w:type="autofit"/>
         <w:tblCellMar>
+          <w:top w:w="0" w:type="dxa"/>
           <w:left w:w="108" w:type="dxa"/>
+          <w:bottom w:w="0" w:type="dxa"/>
           <w:right w:w="108" w:type="dxa"/>
         </w:tblCellMar>
       </w:tblPr>
@@ -6127,6 +6035,12 @@
             <w:insideH w:val="single" w:color="auto" w:sz="4" w:space="0"/>
             <w:insideV w:val="single" w:color="auto" w:sz="4" w:space="0"/>
           </w:tblBorders>
+          <w:tblCellMar>
+            <w:top w:w="0" w:type="dxa"/>
+            <w:left w:w="108" w:type="dxa"/>
+            <w:bottom w:w="0" w:type="dxa"/>
+            <w:right w:w="108" w:type="dxa"/>
+          </w:tblCellMar>
         </w:tblPrEx>
         <w:tc>
           <w:tcPr>
@@ -6297,6 +6211,7 @@
     <w:p>
       <w:pPr>
         <w:numPr>
+          <w:ilvl w:val="0"/>
           <w:numId w:val="0"/>
         </w:numPr>
         <w:rPr>
@@ -6315,6 +6230,7 @@
     <w:p>
       <w:pPr>
         <w:numPr>
+          <w:ilvl w:val="0"/>
           <w:numId w:val="0"/>
         </w:numPr>
         <w:rPr>
@@ -6345,7 +6261,7 @@
                     </pic:cNvPicPr>
                   </pic:nvPicPr>
                   <pic:blipFill>
-                    <a:blip r:embed="rId47"/>
+                    <a:blip r:embed="rId46"/>
                     <a:stretch>
                       <a:fillRect/>
                     </a:stretch>
@@ -6369,6 +6285,7 @@
     <w:p>
       <w:pPr>
         <w:numPr>
+          <w:ilvl w:val="0"/>
           <w:numId w:val="0"/>
         </w:numPr>
         <w:rPr>
@@ -6387,6 +6304,7 @@
     <w:p>
       <w:pPr>
         <w:numPr>
+          <w:ilvl w:val="0"/>
           <w:numId w:val="0"/>
         </w:numPr>
         <w:jc w:val="center"/>
@@ -6418,7 +6336,7 @@
                     </pic:cNvPicPr>
                   </pic:nvPicPr>
                   <pic:blipFill>
-                    <a:blip r:embed="rId48"/>
+                    <a:blip r:embed="rId47"/>
                     <a:srcRect t="52913" r="20564"/>
                     <a:stretch>
                       <a:fillRect/>
@@ -6443,6 +6361,7 @@
     <w:p>
       <w:pPr>
         <w:numPr>
+          <w:ilvl w:val="0"/>
           <w:numId w:val="0"/>
         </w:numPr>
         <w:jc w:val="both"/>
@@ -6479,6 +6398,7 @@
     <w:p>
       <w:pPr>
         <w:numPr>
+          <w:ilvl w:val="0"/>
           <w:numId w:val="0"/>
         </w:numPr>
         <w:jc w:val="both"/>
@@ -6510,7 +6430,7 @@
                     </pic:cNvPicPr>
                   </pic:nvPicPr>
                   <pic:blipFill>
-                    <a:blip r:embed="rId49"/>
+                    <a:blip r:embed="rId48"/>
                     <a:srcRect r="7072"/>
                     <a:stretch>
                       <a:fillRect/>
@@ -6535,6 +6455,7 @@
     <w:p>
       <w:pPr>
         <w:numPr>
+          <w:ilvl w:val="0"/>
           <w:numId w:val="0"/>
         </w:numPr>
         <w:jc w:val="both"/>
@@ -6554,6 +6475,7 @@
     <w:p>
       <w:pPr>
         <w:numPr>
+          <w:ilvl w:val="0"/>
           <w:numId w:val="0"/>
         </w:numPr>
         <w:jc w:val="both"/>
@@ -6585,7 +6507,7 @@
                     </pic:cNvPicPr>
                   </pic:nvPicPr>
                   <pic:blipFill>
-                    <a:blip r:embed="rId50"/>
+                    <a:blip r:embed="rId49"/>
                     <a:srcRect l="6033" t="7157" r="56173" b="5744"/>
                     <a:stretch>
                       <a:fillRect/>
@@ -6610,6 +6532,7 @@
     <w:p>
       <w:pPr>
         <w:numPr>
+          <w:ilvl w:val="0"/>
           <w:numId w:val="0"/>
         </w:numPr>
         <w:jc w:val="both"/>
@@ -6629,6 +6552,7 @@
     <w:p>
       <w:pPr>
         <w:numPr>
+          <w:ilvl w:val="0"/>
           <w:numId w:val="0"/>
         </w:numPr>
         <w:jc w:val="both"/>
@@ -6660,7 +6584,7 @@
                     </pic:cNvPicPr>
                   </pic:nvPicPr>
                   <pic:blipFill>
-                    <a:blip r:embed="rId51"/>
+                    <a:blip r:embed="rId50"/>
                     <a:srcRect l="6185" t="6258" r="56499" b="9258"/>
                     <a:stretch>
                       <a:fillRect/>
@@ -6718,6 +6642,7 @@
     <w:p>
       <w:pPr>
         <w:numPr>
+          <w:ilvl w:val="0"/>
           <w:numId w:val="0"/>
         </w:numPr>
         <w:jc w:val="both"/>
@@ -6739,6 +6664,7 @@
     <w:p>
       <w:pPr>
         <w:numPr>
+          <w:ilvl w:val="0"/>
           <w:numId w:val="0"/>
         </w:numPr>
         <w:jc w:val="both"/>
@@ -6758,6 +6684,7 @@
     <w:p>
       <w:pPr>
         <w:numPr>
+          <w:ilvl w:val="0"/>
           <w:numId w:val="0"/>
         </w:numPr>
         <w:jc w:val="both"/>
@@ -6789,7 +6716,7 @@
                     </pic:cNvPicPr>
                   </pic:nvPicPr>
                   <pic:blipFill>
-                    <a:blip r:embed="rId52"/>
+                    <a:blip r:embed="rId51"/>
                     <a:srcRect l="8814" t="10201" r="53050" b="4801"/>
                     <a:stretch>
                       <a:fillRect/>
@@ -7295,6 +7222,7 @@
       <w:ind w:leftChars="200"/>
     </w:pPr>
     <w:rPr>
+      <w:rFonts w:ascii="Times New Roman" w:hAnsi="Times New Roman" w:eastAsia="宋体" w:cs="Times New Roman"/>
       <w:sz w:val="20"/>
       <w:szCs w:val="20"/>
     </w:rPr>
@@ -7306,6 +7234,7 @@
       <w:ind w:leftChars="400"/>
     </w:pPr>
     <w:rPr>
+      <w:rFonts w:ascii="Times New Roman" w:hAnsi="Times New Roman" w:eastAsia="宋体" w:cs="Times New Roman"/>
       <w:sz w:val="20"/>
       <w:szCs w:val="20"/>
     </w:rPr>

</xml_diff>